<commit_message>
Completed HW 9 and 10
</commit_message>
<xml_diff>
--- a/Chapt 10/Chapter10Homework.docx
+++ b/Chapt 10/Chapter10Homework.docx
@@ -1,6 +1,6 @@
 
 <file path=word/document.xml><?xml version="1.0" encoding="utf-8"?>
-<w:document xmlns:wpc="http://schemas.microsoft.com/office/word/2010/wordprocessingCanvas" xmlns:mc="http://schemas.openxmlformats.org/markup-compatibility/2006" xmlns:o="urn:schemas-microsoft-com:office:office" xmlns:r="http://schemas.openxmlformats.org/officeDocument/2006/relationships" xmlns:m="http://schemas.openxmlformats.org/officeDocument/2006/math" xmlns:v="urn:schemas-microsoft-com:vml" xmlns:wp14="http://schemas.microsoft.com/office/word/2010/wordprocessingDrawing" xmlns:wp="http://schemas.openxmlformats.org/drawingml/2006/wordprocessingDrawing" xmlns:w10="urn:schemas-microsoft-com:office:word" xmlns:w="http://schemas.openxmlformats.org/wordprocessingml/2006/main" xmlns:w14="http://schemas.microsoft.com/office/word/2010/wordml" xmlns:w15="http://schemas.microsoft.com/office/word/2012/wordml" xmlns:wpg="http://schemas.microsoft.com/office/word/2010/wordprocessingGroup" xmlns:wpi="http://schemas.microsoft.com/office/word/2010/wordprocessingInk" xmlns:wne="http://schemas.microsoft.com/office/word/2006/wordml" xmlns:wps="http://schemas.microsoft.com/office/word/2010/wordprocessingShape" mc:Ignorable="w14 w15 wp14">
+<w:document xmlns:wpc="http://schemas.microsoft.com/office/word/2010/wordprocessingCanvas" xmlns:cx="http://schemas.microsoft.com/office/drawing/2014/chartex" xmlns:cx1="http://schemas.microsoft.com/office/drawing/2015/9/8/chartex" xmlns:cx2="http://schemas.microsoft.com/office/drawing/2015/10/21/chartex" xmlns:cx3="http://schemas.microsoft.com/office/drawing/2016/5/9/chartex" xmlns:cx4="http://schemas.microsoft.com/office/drawing/2016/5/10/chartex" xmlns:cx5="http://schemas.microsoft.com/office/drawing/2016/5/11/chartex" xmlns:cx6="http://schemas.microsoft.com/office/drawing/2016/5/12/chartex" xmlns:cx7="http://schemas.microsoft.com/office/drawing/2016/5/13/chartex" xmlns:cx8="http://schemas.microsoft.com/office/drawing/2016/5/14/chartex" xmlns:mc="http://schemas.openxmlformats.org/markup-compatibility/2006" xmlns:aink="http://schemas.microsoft.com/office/drawing/2016/ink" xmlns:am3d="http://schemas.microsoft.com/office/drawing/2017/model3d" xmlns:o="urn:schemas-microsoft-com:office:office" xmlns:r="http://schemas.openxmlformats.org/officeDocument/2006/relationships" xmlns:m="http://schemas.openxmlformats.org/officeDocument/2006/math" xmlns:v="urn:schemas-microsoft-com:vml" xmlns:wp14="http://schemas.microsoft.com/office/word/2010/wordprocessingDrawing" xmlns:wp="http://schemas.openxmlformats.org/drawingml/2006/wordprocessingDrawing" xmlns:w10="urn:schemas-microsoft-com:office:word" xmlns:w="http://schemas.openxmlformats.org/wordprocessingml/2006/main" xmlns:w14="http://schemas.microsoft.com/office/word/2010/wordml" xmlns:w15="http://schemas.microsoft.com/office/word/2012/wordml" xmlns:w16cex="http://schemas.microsoft.com/office/word/2018/wordml/cex" xmlns:w16cid="http://schemas.microsoft.com/office/word/2016/wordml/cid" xmlns:w16="http://schemas.microsoft.com/office/word/2018/wordml" xmlns:w16se="http://schemas.microsoft.com/office/word/2015/wordml/symex" xmlns:wpg="http://schemas.microsoft.com/office/word/2010/wordprocessingGroup" xmlns:wpi="http://schemas.microsoft.com/office/word/2010/wordprocessingInk" xmlns:wne="http://schemas.microsoft.com/office/word/2006/wordml" xmlns:wps="http://schemas.microsoft.com/office/word/2010/wordprocessingShape" mc:Ignorable="w14 w15 w16se w16cid w16 w16cex wp14">
   <w:body>
     <w:p>
       <w:pPr>
@@ -75,13 +75,14 @@
       <w:pPr>
         <w:pStyle w:val="ListParagraph"/>
         <w:numPr>
-          <w:ilvl w:val="0"/>
+          <w:ilvl w:val="1"/>
           <w:numId w:val="10"/>
         </w:numPr>
         <w:spacing w:after="240"/>
         <w:contextualSpacing w:val="0"/>
         <w:rPr>
           <w:rFonts w:ascii="Arial" w:hAnsi="Arial"/>
+          <w:color w:val="17365D" w:themeColor="text2" w:themeShade="BF"/>
           <w:sz w:val="24"/>
           <w:szCs w:val="24"/>
         </w:rPr>
@@ -89,10 +90,11 @@
       <w:r>
         <w:rPr>
           <w:rFonts w:ascii="Arial" w:hAnsi="Arial"/>
-          <w:sz w:val="24"/>
-          <w:szCs w:val="24"/>
-        </w:rPr>
-        <w:t>____ involves using a superclass variable to invoke methods on superclass and subclass objects, enabling you to "program in the general."</w:t>
+          <w:color w:val="17365D" w:themeColor="text2" w:themeShade="BF"/>
+          <w:sz w:val="24"/>
+          <w:szCs w:val="24"/>
+        </w:rPr>
+        <w:t>A method that does not provide implementations</w:t>
       </w:r>
     </w:p>
     <w:p>
@@ -116,23 +118,33 @@
           <w:sz w:val="24"/>
           <w:szCs w:val="24"/>
         </w:rPr>
-        <w:t xml:space="preserve">Classes from which objects can </w:t>
-      </w:r>
-      <w:r>
+        <w:t>____ involves using a superclass variable to invoke methods on superclass and subclass objects, enabling you to "program in the general."</w:t>
+      </w:r>
+    </w:p>
+    <w:p>
+      <w:pPr>
+        <w:pStyle w:val="ListParagraph"/>
+        <w:numPr>
+          <w:ilvl w:val="1"/>
+          <w:numId w:val="10"/>
+        </w:numPr>
+        <w:spacing w:after="240"/>
+        <w:contextualSpacing w:val="0"/>
         <w:rPr>
           <w:rFonts w:ascii="Arial" w:hAnsi="Arial"/>
-          <w:sz w:val="24"/>
-          <w:szCs w:val="24"/>
-        </w:rPr>
-        <w:t>be instantiated are called ____</w:t>
-      </w:r>
+          <w:color w:val="17365D" w:themeColor="text2" w:themeShade="BF"/>
+          <w:sz w:val="24"/>
+          <w:szCs w:val="24"/>
+        </w:rPr>
+      </w:pPr>
       <w:r>
         <w:rPr>
           <w:rFonts w:ascii="Arial" w:hAnsi="Arial"/>
-          <w:sz w:val="24"/>
-          <w:szCs w:val="24"/>
-        </w:rPr>
-        <w:t xml:space="preserve"> classes.</w:t>
+          <w:color w:val="17365D" w:themeColor="text2" w:themeShade="BF"/>
+          <w:sz w:val="24"/>
+          <w:szCs w:val="24"/>
+        </w:rPr>
+        <w:t>Polymorphism</w:t>
       </w:r>
     </w:p>
     <w:p>
@@ -145,26 +157,18 @@
         <w:spacing w:after="240"/>
         <w:contextualSpacing w:val="0"/>
         <w:rPr>
-          <w:rFonts w:ascii="Arial" w:hAnsi="Arial" w:cs="Arial"/>
-          <w:sz w:val="24"/>
-          <w:szCs w:val="24"/>
-        </w:rPr>
-      </w:pPr>
-      <w:r>
-        <w:rPr>
           <w:rFonts w:ascii="Arial" w:hAnsi="Arial"/>
           <w:sz w:val="24"/>
           <w:szCs w:val="24"/>
         </w:rPr>
-        <w:t>Subclass constructors can call super</w:t>
-      </w:r>
+      </w:pPr>
       <w:r>
         <w:rPr>
           <w:rFonts w:ascii="Arial" w:hAnsi="Arial"/>
           <w:sz w:val="24"/>
           <w:szCs w:val="24"/>
         </w:rPr>
-        <w:t>class constructors via the ____</w:t>
+        <w:t xml:space="preserve">Classes from which objects can </w:t>
       </w:r>
       <w:r>
         <w:rPr>
@@ -172,7 +176,41 @@
           <w:sz w:val="24"/>
           <w:szCs w:val="24"/>
         </w:rPr>
-        <w:t xml:space="preserve"> keyword.</w:t>
+        <w:t>be instantiated are called ____</w:t>
+      </w:r>
+      <w:r>
+        <w:rPr>
+          <w:rFonts w:ascii="Arial" w:hAnsi="Arial"/>
+          <w:sz w:val="24"/>
+          <w:szCs w:val="24"/>
+        </w:rPr>
+        <w:t xml:space="preserve"> classes.</w:t>
+      </w:r>
+    </w:p>
+    <w:p>
+      <w:pPr>
+        <w:pStyle w:val="ListParagraph"/>
+        <w:numPr>
+          <w:ilvl w:val="1"/>
+          <w:numId w:val="10"/>
+        </w:numPr>
+        <w:spacing w:after="240"/>
+        <w:contextualSpacing w:val="0"/>
+        <w:rPr>
+          <w:rFonts w:ascii="Arial" w:hAnsi="Arial"/>
+          <w:color w:val="17365D" w:themeColor="text2" w:themeShade="BF"/>
+          <w:sz w:val="24"/>
+          <w:szCs w:val="24"/>
+        </w:rPr>
+      </w:pPr>
+      <w:r>
+        <w:rPr>
+          <w:rFonts w:ascii="Arial" w:hAnsi="Arial"/>
+          <w:color w:val="17365D" w:themeColor="text2" w:themeShade="BF"/>
+          <w:sz w:val="24"/>
+          <w:szCs w:val="24"/>
+        </w:rPr>
+        <w:t>Concrete</w:t>
       </w:r>
     </w:p>
     <w:p>
@@ -196,10 +234,127 @@
           <w:sz w:val="24"/>
           <w:szCs w:val="24"/>
         </w:rPr>
+        <w:t>Subclass constructors can call super</w:t>
+      </w:r>
+      <w:r>
+        <w:rPr>
+          <w:rFonts w:ascii="Arial" w:hAnsi="Arial"/>
+          <w:sz w:val="24"/>
+          <w:szCs w:val="24"/>
+        </w:rPr>
+        <w:t>class constructors via the ____</w:t>
+      </w:r>
+      <w:r>
+        <w:rPr>
+          <w:rFonts w:ascii="Arial" w:hAnsi="Arial"/>
+          <w:sz w:val="24"/>
+          <w:szCs w:val="24"/>
+        </w:rPr>
+        <w:t xml:space="preserve"> keyword.</w:t>
+      </w:r>
+    </w:p>
+    <w:p>
+      <w:pPr>
+        <w:pStyle w:val="ListParagraph"/>
+        <w:numPr>
+          <w:ilvl w:val="1"/>
+          <w:numId w:val="10"/>
+        </w:numPr>
+        <w:spacing w:after="240"/>
+        <w:contextualSpacing w:val="0"/>
+        <w:rPr>
+          <w:rFonts w:ascii="Arial" w:hAnsi="Arial" w:cs="Arial"/>
+          <w:color w:val="17365D" w:themeColor="text2" w:themeShade="BF"/>
+          <w:sz w:val="24"/>
+          <w:szCs w:val="24"/>
+        </w:rPr>
+      </w:pPr>
+      <w:r>
+        <w:rPr>
+          <w:rFonts w:ascii="Arial" w:hAnsi="Arial"/>
+          <w:color w:val="17365D" w:themeColor="text2" w:themeShade="BF"/>
+          <w:sz w:val="24"/>
+          <w:szCs w:val="24"/>
+        </w:rPr>
+        <w:t>Super</w:t>
+      </w:r>
+    </w:p>
+    <w:p>
+      <w:pPr>
+        <w:pStyle w:val="ListParagraph"/>
+        <w:numPr>
+          <w:ilvl w:val="0"/>
+          <w:numId w:val="10"/>
+        </w:numPr>
+        <w:spacing w:after="240"/>
+        <w:contextualSpacing w:val="0"/>
+        <w:rPr>
+          <w:rFonts w:ascii="Arial" w:hAnsi="Arial" w:cs="Arial"/>
+          <w:sz w:val="24"/>
+          <w:szCs w:val="24"/>
+        </w:rPr>
+      </w:pPr>
+      <w:r>
+        <w:rPr>
+          <w:rFonts w:ascii="Arial" w:hAnsi="Arial"/>
+          <w:sz w:val="24"/>
+          <w:szCs w:val="24"/>
+        </w:rPr>
         <w:t>What is the difference between abstract classes and interfaces?</w:t>
       </w:r>
-      <w:bookmarkStart w:id="0" w:name="_GoBack"/>
-      <w:bookmarkEnd w:id="0"/>
+    </w:p>
+    <w:p>
+      <w:pPr>
+        <w:pStyle w:val="ListParagraph"/>
+        <w:numPr>
+          <w:ilvl w:val="1"/>
+          <w:numId w:val="10"/>
+        </w:numPr>
+        <w:spacing w:after="240"/>
+        <w:contextualSpacing w:val="0"/>
+        <w:rPr>
+          <w:rFonts w:ascii="Arial" w:hAnsi="Arial" w:cs="Arial"/>
+          <w:color w:val="17365D" w:themeColor="text2" w:themeShade="BF"/>
+          <w:sz w:val="24"/>
+          <w:szCs w:val="24"/>
+        </w:rPr>
+      </w:pPr>
+      <w:r>
+        <w:rPr>
+          <w:rFonts w:ascii="Arial" w:hAnsi="Arial" w:cs="Arial"/>
+          <w:color w:val="17365D" w:themeColor="text2" w:themeShade="BF"/>
+          <w:sz w:val="24"/>
+          <w:szCs w:val="24"/>
+        </w:rPr>
+        <w:t xml:space="preserve">Abstract classes </w:t>
+      </w:r>
+      <w:r>
+        <w:rPr>
+          <w:rFonts w:ascii="Arial" w:hAnsi="Arial" w:cs="Arial"/>
+          <w:color w:val="17365D" w:themeColor="text2" w:themeShade="BF"/>
+          <w:sz w:val="24"/>
+          <w:szCs w:val="24"/>
+        </w:rPr>
+        <w:t>provide a super</w:t>
+      </w:r>
+      <w:r>
+        <w:rPr>
+          <w:rFonts w:ascii="Arial" w:hAnsi="Arial" w:cs="Arial"/>
+          <w:color w:val="17365D" w:themeColor="text2" w:themeShade="BF"/>
+          <w:sz w:val="24"/>
+          <w:szCs w:val="24"/>
+        </w:rPr>
+        <w:t xml:space="preserve">class with no implementation. </w:t>
+      </w:r>
+      <w:r>
+        <w:rPr>
+          <w:rFonts w:ascii="Arial" w:hAnsi="Arial" w:cs="Arial"/>
+          <w:color w:val="17365D" w:themeColor="text2" w:themeShade="BF"/>
+          <w:sz w:val="24"/>
+          <w:szCs w:val="24"/>
+        </w:rPr>
+        <w:t>Interfaces offer a capability requiring that unrelated classes implement a set of common methods.</w:t>
+      </w:r>
     </w:p>
     <w:sectPr>
       <w:footerReference w:type="default" r:id="rId7"/>
@@ -214,7 +369,7 @@
 </file>
 
 <file path=word/endnotes.xml><?xml version="1.0" encoding="utf-8"?>
-<w:endnotes xmlns:wpc="http://schemas.microsoft.com/office/word/2010/wordprocessingCanvas" xmlns:mc="http://schemas.openxmlformats.org/markup-compatibility/2006" xmlns:o="urn:schemas-microsoft-com:office:office" xmlns:r="http://schemas.openxmlformats.org/officeDocument/2006/relationships" xmlns:m="http://schemas.openxmlformats.org/officeDocument/2006/math" xmlns:v="urn:schemas-microsoft-com:vml" xmlns:wp14="http://schemas.microsoft.com/office/word/2010/wordprocessingDrawing" xmlns:wp="http://schemas.openxmlformats.org/drawingml/2006/wordprocessingDrawing" xmlns:w10="urn:schemas-microsoft-com:office:word" xmlns:w="http://schemas.openxmlformats.org/wordprocessingml/2006/main" xmlns:w14="http://schemas.microsoft.com/office/word/2010/wordml" xmlns:w15="http://schemas.microsoft.com/office/word/2012/wordml" xmlns:wpg="http://schemas.microsoft.com/office/word/2010/wordprocessingGroup" xmlns:wpi="http://schemas.microsoft.com/office/word/2010/wordprocessingInk" xmlns:wne="http://schemas.microsoft.com/office/word/2006/wordml" xmlns:wps="http://schemas.microsoft.com/office/word/2010/wordprocessingShape" mc:Ignorable="w14 w15 wp14">
+<w:endnotes xmlns:wpc="http://schemas.microsoft.com/office/word/2010/wordprocessingCanvas" xmlns:cx="http://schemas.microsoft.com/office/drawing/2014/chartex" xmlns:cx1="http://schemas.microsoft.com/office/drawing/2015/9/8/chartex" xmlns:cx2="http://schemas.microsoft.com/office/drawing/2015/10/21/chartex" xmlns:cx3="http://schemas.microsoft.com/office/drawing/2016/5/9/chartex" xmlns:cx4="http://schemas.microsoft.com/office/drawing/2016/5/10/chartex" xmlns:cx5="http://schemas.microsoft.com/office/drawing/2016/5/11/chartex" xmlns:cx6="http://schemas.microsoft.com/office/drawing/2016/5/12/chartex" xmlns:cx7="http://schemas.microsoft.com/office/drawing/2016/5/13/chartex" xmlns:cx8="http://schemas.microsoft.com/office/drawing/2016/5/14/chartex" xmlns:mc="http://schemas.openxmlformats.org/markup-compatibility/2006" xmlns:aink="http://schemas.microsoft.com/office/drawing/2016/ink" xmlns:am3d="http://schemas.microsoft.com/office/drawing/2017/model3d" xmlns:o="urn:schemas-microsoft-com:office:office" xmlns:r="http://schemas.openxmlformats.org/officeDocument/2006/relationships" xmlns:m="http://schemas.openxmlformats.org/officeDocument/2006/math" xmlns:v="urn:schemas-microsoft-com:vml" xmlns:wp14="http://schemas.microsoft.com/office/word/2010/wordprocessingDrawing" xmlns:wp="http://schemas.openxmlformats.org/drawingml/2006/wordprocessingDrawing" xmlns:w10="urn:schemas-microsoft-com:office:word" xmlns:w="http://schemas.openxmlformats.org/wordprocessingml/2006/main" xmlns:w14="http://schemas.microsoft.com/office/word/2010/wordml" xmlns:w15="http://schemas.microsoft.com/office/word/2012/wordml" xmlns:w16cex="http://schemas.microsoft.com/office/word/2018/wordml/cex" xmlns:w16cid="http://schemas.microsoft.com/office/word/2016/wordml/cid" xmlns:w16="http://schemas.microsoft.com/office/word/2018/wordml" xmlns:w16se="http://schemas.microsoft.com/office/word/2015/wordml/symex" xmlns:wpg="http://schemas.microsoft.com/office/word/2010/wordprocessingGroup" xmlns:wpi="http://schemas.microsoft.com/office/word/2010/wordprocessingInk" xmlns:wne="http://schemas.microsoft.com/office/word/2006/wordml" xmlns:wps="http://schemas.microsoft.com/office/word/2010/wordprocessingShape" mc:Ignorable="w14 w15 w16se w16cid w16 w16cex wp14">
   <w:endnote w:type="separator" w:id="-1">
     <w:p>
       <w:r>
@@ -233,7 +388,7 @@
 </file>
 
 <file path=word/footer1.xml><?xml version="1.0" encoding="utf-8"?>
-<w:ftr xmlns:wpc="http://schemas.microsoft.com/office/word/2010/wordprocessingCanvas" xmlns:mc="http://schemas.openxmlformats.org/markup-compatibility/2006" xmlns:o="urn:schemas-microsoft-com:office:office" xmlns:r="http://schemas.openxmlformats.org/officeDocument/2006/relationships" xmlns:m="http://schemas.openxmlformats.org/officeDocument/2006/math" xmlns:v="urn:schemas-microsoft-com:vml" xmlns:wp14="http://schemas.microsoft.com/office/word/2010/wordprocessingDrawing" xmlns:wp="http://schemas.openxmlformats.org/drawingml/2006/wordprocessingDrawing" xmlns:w10="urn:schemas-microsoft-com:office:word" xmlns:w="http://schemas.openxmlformats.org/wordprocessingml/2006/main" xmlns:w14="http://schemas.microsoft.com/office/word/2010/wordml" xmlns:w15="http://schemas.microsoft.com/office/word/2012/wordml" xmlns:wpg="http://schemas.microsoft.com/office/word/2010/wordprocessingGroup" xmlns:wpi="http://schemas.microsoft.com/office/word/2010/wordprocessingInk" xmlns:wne="http://schemas.microsoft.com/office/word/2006/wordml" xmlns:wps="http://schemas.microsoft.com/office/word/2010/wordprocessingShape" mc:Ignorable="w14 w15 wp14">
+<w:ftr xmlns:wpc="http://schemas.microsoft.com/office/word/2010/wordprocessingCanvas" xmlns:cx="http://schemas.microsoft.com/office/drawing/2014/chartex" xmlns:cx1="http://schemas.microsoft.com/office/drawing/2015/9/8/chartex" xmlns:cx2="http://schemas.microsoft.com/office/drawing/2015/10/21/chartex" xmlns:cx3="http://schemas.microsoft.com/office/drawing/2016/5/9/chartex" xmlns:cx4="http://schemas.microsoft.com/office/drawing/2016/5/10/chartex" xmlns:cx5="http://schemas.microsoft.com/office/drawing/2016/5/11/chartex" xmlns:cx6="http://schemas.microsoft.com/office/drawing/2016/5/12/chartex" xmlns:cx7="http://schemas.microsoft.com/office/drawing/2016/5/13/chartex" xmlns:cx8="http://schemas.microsoft.com/office/drawing/2016/5/14/chartex" xmlns:mc="http://schemas.openxmlformats.org/markup-compatibility/2006" xmlns:aink="http://schemas.microsoft.com/office/drawing/2016/ink" xmlns:am3d="http://schemas.microsoft.com/office/drawing/2017/model3d" xmlns:o="urn:schemas-microsoft-com:office:office" xmlns:r="http://schemas.openxmlformats.org/officeDocument/2006/relationships" xmlns:m="http://schemas.openxmlformats.org/officeDocument/2006/math" xmlns:v="urn:schemas-microsoft-com:vml" xmlns:wp14="http://schemas.microsoft.com/office/word/2010/wordprocessingDrawing" xmlns:wp="http://schemas.openxmlformats.org/drawingml/2006/wordprocessingDrawing" xmlns:w10="urn:schemas-microsoft-com:office:word" xmlns:w="http://schemas.openxmlformats.org/wordprocessingml/2006/main" xmlns:w14="http://schemas.microsoft.com/office/word/2010/wordml" xmlns:w15="http://schemas.microsoft.com/office/word/2012/wordml" xmlns:w16cex="http://schemas.microsoft.com/office/word/2018/wordml/cex" xmlns:w16cid="http://schemas.microsoft.com/office/word/2016/wordml/cid" xmlns:w16="http://schemas.microsoft.com/office/word/2018/wordml" xmlns:w16se="http://schemas.microsoft.com/office/word/2015/wordml/symex" xmlns:wpg="http://schemas.microsoft.com/office/word/2010/wordprocessingGroup" xmlns:wpi="http://schemas.microsoft.com/office/word/2010/wordprocessingInk" xmlns:wne="http://schemas.microsoft.com/office/word/2006/wordml" xmlns:wps="http://schemas.microsoft.com/office/word/2010/wordprocessingShape" mc:Ignorable="w14 w15 w16se w16cid w16 w16cex wp14">
   <w:p>
     <w:pPr>
       <w:pStyle w:val="Footer"/>
@@ -299,7 +454,7 @@
 </file>
 
 <file path=word/footnotes.xml><?xml version="1.0" encoding="utf-8"?>
-<w:footnotes xmlns:wpc="http://schemas.microsoft.com/office/word/2010/wordprocessingCanvas" xmlns:mc="http://schemas.openxmlformats.org/markup-compatibility/2006" xmlns:o="urn:schemas-microsoft-com:office:office" xmlns:r="http://schemas.openxmlformats.org/officeDocument/2006/relationships" xmlns:m="http://schemas.openxmlformats.org/officeDocument/2006/math" xmlns:v="urn:schemas-microsoft-com:vml" xmlns:wp14="http://schemas.microsoft.com/office/word/2010/wordprocessingDrawing" xmlns:wp="http://schemas.openxmlformats.org/drawingml/2006/wordprocessingDrawing" xmlns:w10="urn:schemas-microsoft-com:office:word" xmlns:w="http://schemas.openxmlformats.org/wordprocessingml/2006/main" xmlns:w14="http://schemas.microsoft.com/office/word/2010/wordml" xmlns:w15="http://schemas.microsoft.com/office/word/2012/wordml" xmlns:wpg="http://schemas.microsoft.com/office/word/2010/wordprocessingGroup" xmlns:wpi="http://schemas.microsoft.com/office/word/2010/wordprocessingInk" xmlns:wne="http://schemas.microsoft.com/office/word/2006/wordml" xmlns:wps="http://schemas.microsoft.com/office/word/2010/wordprocessingShape" mc:Ignorable="w14 w15 wp14">
+<w:footnotes xmlns:wpc="http://schemas.microsoft.com/office/word/2010/wordprocessingCanvas" xmlns:cx="http://schemas.microsoft.com/office/drawing/2014/chartex" xmlns:cx1="http://schemas.microsoft.com/office/drawing/2015/9/8/chartex" xmlns:cx2="http://schemas.microsoft.com/office/drawing/2015/10/21/chartex" xmlns:cx3="http://schemas.microsoft.com/office/drawing/2016/5/9/chartex" xmlns:cx4="http://schemas.microsoft.com/office/drawing/2016/5/10/chartex" xmlns:cx5="http://schemas.microsoft.com/office/drawing/2016/5/11/chartex" xmlns:cx6="http://schemas.microsoft.com/office/drawing/2016/5/12/chartex" xmlns:cx7="http://schemas.microsoft.com/office/drawing/2016/5/13/chartex" xmlns:cx8="http://schemas.microsoft.com/office/drawing/2016/5/14/chartex" xmlns:mc="http://schemas.openxmlformats.org/markup-compatibility/2006" xmlns:aink="http://schemas.microsoft.com/office/drawing/2016/ink" xmlns:am3d="http://schemas.microsoft.com/office/drawing/2017/model3d" xmlns:o="urn:schemas-microsoft-com:office:office" xmlns:r="http://schemas.openxmlformats.org/officeDocument/2006/relationships" xmlns:m="http://schemas.openxmlformats.org/officeDocument/2006/math" xmlns:v="urn:schemas-microsoft-com:vml" xmlns:wp14="http://schemas.microsoft.com/office/word/2010/wordprocessingDrawing" xmlns:wp="http://schemas.openxmlformats.org/drawingml/2006/wordprocessingDrawing" xmlns:w10="urn:schemas-microsoft-com:office:word" xmlns:w="http://schemas.openxmlformats.org/wordprocessingml/2006/main" xmlns:w14="http://schemas.microsoft.com/office/word/2010/wordml" xmlns:w15="http://schemas.microsoft.com/office/word/2012/wordml" xmlns:w16cex="http://schemas.microsoft.com/office/word/2018/wordml/cex" xmlns:w16cid="http://schemas.microsoft.com/office/word/2016/wordml/cid" xmlns:w16="http://schemas.microsoft.com/office/word/2018/wordml" xmlns:w16se="http://schemas.microsoft.com/office/word/2015/wordml/symex" xmlns:wpg="http://schemas.microsoft.com/office/word/2010/wordprocessingGroup" xmlns:wpi="http://schemas.microsoft.com/office/word/2010/wordprocessingInk" xmlns:wne="http://schemas.microsoft.com/office/word/2006/wordml" xmlns:wps="http://schemas.microsoft.com/office/word/2010/wordprocessingShape" mc:Ignorable="w14 w15 w16se w16cid w16 w16cex wp14">
   <w:footnote w:type="separator" w:id="-1">
     <w:p>
       <w:r>
@@ -318,7 +473,7 @@
 </file>
 
 <file path=word/numbering.xml><?xml version="1.0" encoding="utf-8"?>
-<w:numbering xmlns:wpc="http://schemas.microsoft.com/office/word/2010/wordprocessingCanvas" xmlns:mc="http://schemas.openxmlformats.org/markup-compatibility/2006" xmlns:o="urn:schemas-microsoft-com:office:office" xmlns:r="http://schemas.openxmlformats.org/officeDocument/2006/relationships" xmlns:m="http://schemas.openxmlformats.org/officeDocument/2006/math" xmlns:v="urn:schemas-microsoft-com:vml" xmlns:wp14="http://schemas.microsoft.com/office/word/2010/wordprocessingDrawing" xmlns:wp="http://schemas.openxmlformats.org/drawingml/2006/wordprocessingDrawing" xmlns:w10="urn:schemas-microsoft-com:office:word" xmlns:w="http://schemas.openxmlformats.org/wordprocessingml/2006/main" xmlns:w14="http://schemas.microsoft.com/office/word/2010/wordml" xmlns:w15="http://schemas.microsoft.com/office/word/2012/wordml" xmlns:wpg="http://schemas.microsoft.com/office/word/2010/wordprocessingGroup" xmlns:wpi="http://schemas.microsoft.com/office/word/2010/wordprocessingInk" xmlns:wne="http://schemas.microsoft.com/office/word/2006/wordml" xmlns:wps="http://schemas.microsoft.com/office/word/2010/wordprocessingShape" mc:Ignorable="w14 w15 wp14">
+<w:numbering xmlns:wpc="http://schemas.microsoft.com/office/word/2010/wordprocessingCanvas" xmlns:cx="http://schemas.microsoft.com/office/drawing/2014/chartex" xmlns:cx1="http://schemas.microsoft.com/office/drawing/2015/9/8/chartex" xmlns:cx2="http://schemas.microsoft.com/office/drawing/2015/10/21/chartex" xmlns:cx3="http://schemas.microsoft.com/office/drawing/2016/5/9/chartex" xmlns:cx4="http://schemas.microsoft.com/office/drawing/2016/5/10/chartex" xmlns:cx5="http://schemas.microsoft.com/office/drawing/2016/5/11/chartex" xmlns:cx6="http://schemas.microsoft.com/office/drawing/2016/5/12/chartex" xmlns:cx7="http://schemas.microsoft.com/office/drawing/2016/5/13/chartex" xmlns:cx8="http://schemas.microsoft.com/office/drawing/2016/5/14/chartex" xmlns:mc="http://schemas.openxmlformats.org/markup-compatibility/2006" xmlns:aink="http://schemas.microsoft.com/office/drawing/2016/ink" xmlns:am3d="http://schemas.microsoft.com/office/drawing/2017/model3d" xmlns:o="urn:schemas-microsoft-com:office:office" xmlns:r="http://schemas.openxmlformats.org/officeDocument/2006/relationships" xmlns:m="http://schemas.openxmlformats.org/officeDocument/2006/math" xmlns:v="urn:schemas-microsoft-com:vml" xmlns:wp14="http://schemas.microsoft.com/office/word/2010/wordprocessingDrawing" xmlns:wp="http://schemas.openxmlformats.org/drawingml/2006/wordprocessingDrawing" xmlns:w10="urn:schemas-microsoft-com:office:word" xmlns:w="http://schemas.openxmlformats.org/wordprocessingml/2006/main" xmlns:w14="http://schemas.microsoft.com/office/word/2010/wordml" xmlns:w15="http://schemas.microsoft.com/office/word/2012/wordml" xmlns:w16cex="http://schemas.microsoft.com/office/word/2018/wordml/cex" xmlns:w16cid="http://schemas.microsoft.com/office/word/2016/wordml/cid" xmlns:w16="http://schemas.microsoft.com/office/word/2018/wordml" xmlns:w16se="http://schemas.microsoft.com/office/word/2015/wordml/symex" xmlns:wpg="http://schemas.microsoft.com/office/word/2010/wordprocessingGroup" xmlns:wpi="http://schemas.microsoft.com/office/word/2010/wordprocessingInk" xmlns:wne="http://schemas.microsoft.com/office/word/2006/wordml" xmlns:wps="http://schemas.microsoft.com/office/word/2010/wordprocessingShape" mc:Ignorable="w14 w15 w16se w16cid w16 w16cex wp14">
   <w:abstractNum w:abstractNumId="0" w15:restartNumberingAfterBreak="0">
     <w:nsid w:val="12BF6A0A"/>
     <w:multiLevelType w:val="singleLevel"/>
@@ -496,7 +651,7 @@
         <w:ind w:left="360" w:hanging="360"/>
       </w:pPr>
     </w:lvl>
-    <w:lvl w:ilvl="1" w:tplc="04090019" w:tentative="1">
+    <w:lvl w:ilvl="1" w:tplc="04090019">
       <w:start w:val="1"/>
       <w:numFmt w:val="lowerLetter"/>
       <w:lvlText w:val="%2."/>
@@ -1078,7 +1233,7 @@
 </file>
 
 <file path=word/styles.xml><?xml version="1.0" encoding="utf-8"?>
-<w:styles xmlns:mc="http://schemas.openxmlformats.org/markup-compatibility/2006" xmlns:r="http://schemas.openxmlformats.org/officeDocument/2006/relationships" xmlns:w="http://schemas.openxmlformats.org/wordprocessingml/2006/main" xmlns:w14="http://schemas.microsoft.com/office/word/2010/wordml" xmlns:w15="http://schemas.microsoft.com/office/word/2012/wordml" mc:Ignorable="w14 w15">
+<w:styles xmlns:mc="http://schemas.openxmlformats.org/markup-compatibility/2006" xmlns:r="http://schemas.openxmlformats.org/officeDocument/2006/relationships" xmlns:w="http://schemas.openxmlformats.org/wordprocessingml/2006/main" xmlns:w14="http://schemas.microsoft.com/office/word/2010/wordml" xmlns:w15="http://schemas.microsoft.com/office/word/2012/wordml" xmlns:w16cex="http://schemas.microsoft.com/office/word/2018/wordml/cex" xmlns:w16cid="http://schemas.microsoft.com/office/word/2016/wordml/cid" xmlns:w16="http://schemas.microsoft.com/office/word/2018/wordml" xmlns:w16se="http://schemas.microsoft.com/office/word/2015/wordml/symex" mc:Ignorable="w14 w15 w16se w16cid w16 w16cex">
   <w:docDefaults>
     <w:rPrDefault>
       <w:rPr>
@@ -1088,7 +1243,7 @@
     </w:rPrDefault>
     <w:pPrDefault/>
   </w:docDefaults>
-  <w:latentStyles w:defLockedState="0" w:defUIPriority="0" w:defSemiHidden="0" w:defUnhideWhenUsed="0" w:defQFormat="0" w:count="371">
+  <w:latentStyles w:defLockedState="0" w:defUIPriority="0" w:defSemiHidden="0" w:defUnhideWhenUsed="0" w:defQFormat="0" w:count="376">
     <w:lsdException w:name="Normal" w:qFormat="1"/>
     <w:lsdException w:name="heading 1" w:qFormat="1"/>
     <w:lsdException w:name="heading 2" w:qFormat="1"/>
@@ -1188,7 +1343,6 @@
     <w:lsdException w:name="HTML Sample" w:semiHidden="1" w:unhideWhenUsed="1"/>
     <w:lsdException w:name="HTML Typewriter" w:semiHidden="1" w:unhideWhenUsed="1"/>
     <w:lsdException w:name="HTML Variable" w:semiHidden="1" w:unhideWhenUsed="1"/>
-    <w:lsdException w:name="Normal Table" w:semiHidden="1" w:unhideWhenUsed="1"/>
     <w:lsdException w:name="annotation subject" w:semiHidden="1" w:unhideWhenUsed="1"/>
     <w:lsdException w:name="No List" w:semiHidden="1" w:unhideWhenUsed="1"/>
     <w:lsdException w:name="Outline List 1" w:semiHidden="1" w:unhideWhenUsed="1"/>
@@ -1231,11 +1385,8 @@
     <w:lsdException w:name="Table Contemporary" w:semiHidden="1" w:unhideWhenUsed="1"/>
     <w:lsdException w:name="Table Elegant" w:semiHidden="1" w:unhideWhenUsed="1"/>
     <w:lsdException w:name="Table Professional" w:semiHidden="1" w:unhideWhenUsed="1"/>
-    <w:lsdException w:name="Table Subtle 1" w:semiHidden="1" w:unhideWhenUsed="1"/>
     <w:lsdException w:name="Table Subtle 2" w:semiHidden="1" w:unhideWhenUsed="1"/>
     <w:lsdException w:name="Table Web 1" w:semiHidden="1" w:unhideWhenUsed="1"/>
-    <w:lsdException w:name="Table Web 2" w:semiHidden="1" w:unhideWhenUsed="1"/>
-    <w:lsdException w:name="Table Web 3" w:semiHidden="1" w:unhideWhenUsed="1"/>
     <w:lsdException w:name="Balloon Text" w:semiHidden="1" w:unhideWhenUsed="1"/>
     <w:lsdException w:name="Table Theme" w:semiHidden="1" w:unhideWhenUsed="1"/>
     <w:lsdException w:name="Placeholder Text" w:semiHidden="1" w:uiPriority="99"/>
@@ -1453,6 +1604,11 @@
     <w:lsdException w:name="List Table 5 Dark Accent 6" w:uiPriority="50"/>
     <w:lsdException w:name="List Table 6 Colorful Accent 6" w:uiPriority="51"/>
     <w:lsdException w:name="List Table 7 Colorful Accent 6" w:uiPriority="52"/>
+    <w:lsdException w:name="Mention" w:semiHidden="1" w:uiPriority="99" w:unhideWhenUsed="1"/>
+    <w:lsdException w:name="Smart Hyperlink" w:semiHidden="1" w:uiPriority="99" w:unhideWhenUsed="1"/>
+    <w:lsdException w:name="Hashtag" w:semiHidden="1" w:uiPriority="99" w:unhideWhenUsed="1"/>
+    <w:lsdException w:name="Unresolved Mention" w:semiHidden="1" w:uiPriority="99" w:unhideWhenUsed="1"/>
+    <w:lsdException w:name="Smart Link" w:semiHidden="1" w:uiPriority="99" w:unhideWhenUsed="1"/>
   </w:latentStyles>
   <w:style w:type="paragraph" w:default="1" w:styleId="Normal">
     <w:name w:val="Normal"/>
@@ -1495,7 +1651,6 @@
   <w:style w:type="character" w:default="1" w:styleId="DefaultParagraphFont">
     <w:name w:val="Default Paragraph Font"/>
     <w:uiPriority w:val="1"/>
-    <w:semiHidden/>
     <w:unhideWhenUsed/>
   </w:style>
   <w:style w:type="table" w:default="1" w:styleId="TableNormal">

</xml_diff>